<commit_message>
polymers mid term exam
</commit_message>
<xml_diff>
--- a/3a.1.PlasticsAndCompositesEngineering/5_ClassActivity/3_Questionnaire-Capillary Rheometry.docx
+++ b/3a.1.PlasticsAndCompositesEngineering/5_ClassActivity/3_Questionnaire-Capillary Rheometry.docx
@@ -104,7 +104,7 @@
           <w:iCs/>
           <w:lang w:val="en-GB"/>
         </w:rPr>
-        <w:t xml:space="preserve"> volumetric flow Q by: </w:t>
+        <w:t xml:space="preserve"> volumetric flow Q by:</w:t>
       </w:r>
     </w:p>
     <w:p>
@@ -731,15 +731,7 @@
           <w:iCs/>
           <w:lang w:val="en-GB"/>
         </w:rPr>
-        <w:t>A</w:t>
-      </w:r>
-      <w:r>
-        <w:rPr>
-          <w:i/>
-          <w:iCs/>
-          <w:lang w:val="en-GB"/>
-        </w:rPr>
-        <w:t xml:space="preserve">ssuming </w:t>
+        <w:t xml:space="preserve">Assuming </w:t>
       </w:r>
       <w:r>
         <w:rPr>
@@ -925,6 +917,9 @@
       </w:r>
     </w:p>
   </w:endnote>
+  <w:endnote w:type="continuationNotice" w:id="1">
+    <w:p/>
+  </w:endnote>
 </w:endnotes>
 </file>
 
@@ -943,6 +938,9 @@
         <w:continuationSeparator/>
       </w:r>
     </w:p>
+  </w:footnote>
+  <w:footnote w:type="continuationNotice" w:id="1">
+    <w:p/>
   </w:footnote>
 </w:footnotes>
 </file>

</xml_diff>